<commit_message>
liberacion del spritn 10
liberacion del spritn 10
</commit_message>
<xml_diff>
--- a/Analisis/SPRINTs/Cotización 203-H SPRINT 11 Pedidos Especiales.docx
+++ b/Analisis/SPRINTs/Cotización 203-H SPRINT 11 Pedidos Especiales.docx
@@ -182,31 +182,11 @@
           <w:rFonts w:ascii="Avenir Book" w:hAnsi="Avenir Book"/>
         </w:rPr>
       </w:pPr>
-      <w:proofErr w:type="gramStart"/>
-      <w:r>
-        <w:rPr>
-          <w:rFonts w:ascii="Avenir Book" w:hAnsi="Avenir Book"/>
-        </w:rPr>
-        <w:t>M</w:t>
-      </w:r>
-      <w:r>
-        <w:rPr>
-          <w:rFonts w:ascii="Avenir Book" w:hAnsi="Avenir Book"/>
-        </w:rPr>
-        <w:t>ódulo</w:t>
-      </w:r>
-      <w:r>
-        <w:rPr>
-          <w:rFonts w:ascii="Avenir Book" w:hAnsi="Avenir Book"/>
-        </w:rPr>
-        <w:t xml:space="preserve"> pedidos</w:t>
-      </w:r>
-      <w:proofErr w:type="gramEnd"/>
-      <w:r>
-        <w:rPr>
-          <w:rFonts w:ascii="Avenir Book" w:hAnsi="Avenir Book"/>
-        </w:rPr>
-        <w:t xml:space="preserve"> especiales:</w:t>
+      <w:r>
+        <w:rPr>
+          <w:rFonts w:ascii="Avenir Book" w:hAnsi="Avenir Book"/>
+        </w:rPr>
+        <w:t>Actualización de Estructura Almacenes</w:t>
       </w:r>
     </w:p>
     <w:p>
@@ -224,25 +204,75 @@
         <w:rPr>
           <w:rFonts w:ascii="Avenir Book" w:hAnsi="Avenir Book"/>
         </w:rPr>
-        <w:t xml:space="preserve">Consultar existencias por producto de distintas ubicaciones </w:t>
-      </w:r>
-      <w:r>
-        <w:rPr>
-          <w:rFonts w:ascii="Avenir Book" w:hAnsi="Avenir Book"/>
-        </w:rPr>
-        <w:t>de todos</w:t>
-      </w:r>
-      <w:r>
-        <w:rPr>
-          <w:rFonts w:ascii="Avenir Book" w:hAnsi="Avenir Book"/>
-        </w:rPr>
-        <w:t xml:space="preserve"> los almacenes</w:t>
-      </w:r>
-      <w:r>
-        <w:rPr>
-          <w:rFonts w:ascii="Avenir Book" w:hAnsi="Avenir Book"/>
-        </w:rPr>
-        <w:t>:</w:t>
+        <w:t>Agregar almacén trapeadores.</w:t>
+      </w:r>
+    </w:p>
+    <w:p>
+      <w:pPr>
+        <w:pStyle w:val="NormalWeb"/>
+        <w:numPr>
+          <w:ilvl w:val="1"/>
+          <w:numId w:val="37"/>
+        </w:numPr>
+        <w:rPr>
+          <w:rFonts w:ascii="Avenir Book" w:hAnsi="Avenir Book"/>
+        </w:rPr>
+      </w:pPr>
+      <w:r>
+        <w:rPr>
+          <w:rFonts w:ascii="Avenir Book" w:hAnsi="Avenir Book"/>
+        </w:rPr>
+        <w:t>Asignación de líneas de productos en base de datos.</w:t>
+      </w:r>
+    </w:p>
+    <w:p>
+      <w:pPr>
+        <w:pStyle w:val="NormalWeb"/>
+        <w:numPr>
+          <w:ilvl w:val="1"/>
+          <w:numId w:val="37"/>
+        </w:numPr>
+        <w:rPr>
+          <w:rFonts w:ascii="Avenir Book" w:hAnsi="Avenir Book"/>
+        </w:rPr>
+      </w:pPr>
+      <w:r>
+        <w:rPr>
+          <w:rFonts w:ascii="Avenir Book" w:hAnsi="Avenir Book"/>
+        </w:rPr>
+        <w:t>Agregar al módulo de ventas los productos de ese almacén.</w:t>
+      </w:r>
+    </w:p>
+    <w:p>
+      <w:pPr>
+        <w:pStyle w:val="NormalWeb"/>
+        <w:numPr>
+          <w:ilvl w:val="1"/>
+          <w:numId w:val="37"/>
+        </w:numPr>
+        <w:rPr>
+          <w:rFonts w:ascii="Avenir Book" w:hAnsi="Avenir Book"/>
+        </w:rPr>
+      </w:pPr>
+      <w:r>
+        <w:rPr>
+          <w:rFonts w:ascii="Avenir Book" w:hAnsi="Avenir Book"/>
+        </w:rPr>
+        <w:t xml:space="preserve">El usuario de la </w:t>
+      </w:r>
+      <w:proofErr w:type="spellStart"/>
+      <w:r>
+        <w:rPr>
+          <w:rFonts w:ascii="Avenir Book" w:hAnsi="Avenir Book"/>
+        </w:rPr>
+        <w:t>handheld</w:t>
+      </w:r>
+      <w:proofErr w:type="spellEnd"/>
+      <w:r>
+        <w:rPr>
+          <w:rFonts w:ascii="Avenir Book" w:hAnsi="Avenir Book"/>
+        </w:rPr>
+        <w:t xml:space="preserve"> puede solicitar pedidos internos a ese almacén.</w:t>
       </w:r>
     </w:p>
     <w:p>
@@ -260,13 +290,7 @@
         <w:rPr>
           <w:rFonts w:ascii="Avenir Book" w:hAnsi="Avenir Book"/>
         </w:rPr>
-        <w:t>Opción para agregar productos al pedido especial de cualquier almacén</w:t>
-      </w:r>
-      <w:r>
-        <w:rPr>
-          <w:rFonts w:ascii="Avenir Book" w:hAnsi="Avenir Book"/>
-        </w:rPr>
-        <w:t>.</w:t>
+        <w:t>Mecanismo automático para identificar el almacén del producto (trapeador o jarciería).</w:t>
       </w:r>
     </w:p>
     <w:p>
@@ -284,7 +308,105 @@
         <w:rPr>
           <w:rFonts w:ascii="Avenir Book" w:hAnsi="Avenir Book"/>
         </w:rPr>
-        <w:t>Gestión de pedidos especiales:</w:t>
+        <w:t>En pedidos especiales agregar almacenes traperos para que se pueda solicitar.</w:t>
+      </w:r>
+    </w:p>
+    <w:p>
+      <w:pPr>
+        <w:pStyle w:val="NormalWeb"/>
+        <w:numPr>
+          <w:ilvl w:val="1"/>
+          <w:numId w:val="37"/>
+        </w:numPr>
+        <w:rPr>
+          <w:rFonts w:ascii="Avenir Book" w:hAnsi="Avenir Book"/>
+        </w:rPr>
+      </w:pPr>
+      <w:r>
+        <w:rPr>
+          <w:rFonts w:ascii="Avenir Book" w:hAnsi="Avenir Book"/>
+        </w:rPr>
+        <w:t xml:space="preserve">Notificar al usuario de la </w:t>
+      </w:r>
+      <w:proofErr w:type="spellStart"/>
+      <w:r>
+        <w:rPr>
+          <w:rFonts w:ascii="Avenir Book" w:hAnsi="Avenir Book"/>
+        </w:rPr>
+        <w:t>handheld</w:t>
+      </w:r>
+      <w:proofErr w:type="spellEnd"/>
+      <w:r>
+        <w:rPr>
+          <w:rFonts w:ascii="Avenir Book" w:hAnsi="Avenir Book"/>
+        </w:rPr>
+        <w:t xml:space="preserve"> un nuevo pedido al almacén traperos en pedidos interno y especiales. </w:t>
+      </w:r>
+    </w:p>
+    <w:p>
+      <w:pPr>
+        <w:pStyle w:val="NormalWeb"/>
+        <w:numPr>
+          <w:ilvl w:val="0"/>
+          <w:numId w:val="37"/>
+        </w:numPr>
+        <w:rPr>
+          <w:rFonts w:ascii="Avenir Book" w:hAnsi="Avenir Book"/>
+        </w:rPr>
+      </w:pPr>
+      <w:r>
+        <w:rPr>
+          <w:rFonts w:ascii="Avenir Book" w:hAnsi="Avenir Book"/>
+        </w:rPr>
+        <w:t>M</w:t>
+      </w:r>
+      <w:r>
+        <w:rPr>
+          <w:rFonts w:ascii="Avenir Book" w:hAnsi="Avenir Book"/>
+        </w:rPr>
+        <w:t>ódulo</w:t>
+      </w:r>
+      <w:r>
+        <w:rPr>
+          <w:rFonts w:ascii="Avenir Book" w:hAnsi="Avenir Book"/>
+        </w:rPr>
+        <w:t xml:space="preserve"> pedidos especiales:</w:t>
+      </w:r>
+    </w:p>
+    <w:p>
+      <w:pPr>
+        <w:pStyle w:val="NormalWeb"/>
+        <w:numPr>
+          <w:ilvl w:val="1"/>
+          <w:numId w:val="37"/>
+        </w:numPr>
+        <w:rPr>
+          <w:rFonts w:ascii="Avenir Book" w:hAnsi="Avenir Book"/>
+        </w:rPr>
+      </w:pPr>
+      <w:r>
+        <w:rPr>
+          <w:rFonts w:ascii="Avenir Book" w:hAnsi="Avenir Book"/>
+        </w:rPr>
+        <w:t xml:space="preserve">Consultar existencias por producto de distintas ubicaciones </w:t>
+      </w:r>
+      <w:r>
+        <w:rPr>
+          <w:rFonts w:ascii="Avenir Book" w:hAnsi="Avenir Book"/>
+        </w:rPr>
+        <w:t>de todos</w:t>
+      </w:r>
+      <w:r>
+        <w:rPr>
+          <w:rFonts w:ascii="Avenir Book" w:hAnsi="Avenir Book"/>
+        </w:rPr>
+        <w:t xml:space="preserve"> los almacenes</w:t>
+      </w:r>
+      <w:r>
+        <w:rPr>
+          <w:rFonts w:ascii="Avenir Book" w:hAnsi="Avenir Book"/>
+        </w:rPr>
+        <w:t>:</w:t>
       </w:r>
     </w:p>
     <w:p>
@@ -302,6 +424,48 @@
         <w:rPr>
           <w:rFonts w:ascii="Avenir Book" w:hAnsi="Avenir Book"/>
         </w:rPr>
+        <w:t>Opción para agregar productos al pedido especial de cualquier almacén</w:t>
+      </w:r>
+      <w:r>
+        <w:rPr>
+          <w:rFonts w:ascii="Avenir Book" w:hAnsi="Avenir Book"/>
+        </w:rPr>
+        <w:t>.</w:t>
+      </w:r>
+    </w:p>
+    <w:p>
+      <w:pPr>
+        <w:pStyle w:val="NormalWeb"/>
+        <w:numPr>
+          <w:ilvl w:val="1"/>
+          <w:numId w:val="37"/>
+        </w:numPr>
+        <w:rPr>
+          <w:rFonts w:ascii="Avenir Book" w:hAnsi="Avenir Book"/>
+        </w:rPr>
+      </w:pPr>
+      <w:r>
+        <w:rPr>
+          <w:rFonts w:ascii="Avenir Book" w:hAnsi="Avenir Book"/>
+        </w:rPr>
+        <w:t>Gestión de pedidos especiales:</w:t>
+      </w:r>
+    </w:p>
+    <w:p>
+      <w:pPr>
+        <w:pStyle w:val="NormalWeb"/>
+        <w:numPr>
+          <w:ilvl w:val="2"/>
+          <w:numId w:val="37"/>
+        </w:numPr>
+        <w:rPr>
+          <w:rFonts w:ascii="Avenir Book" w:hAnsi="Avenir Book"/>
+        </w:rPr>
+      </w:pPr>
+      <w:r>
+        <w:rPr>
+          <w:rFonts w:ascii="Avenir Book" w:hAnsi="Avenir Book"/>
+        </w:rPr>
         <w:t>Generar un nuevo pedido especial con más de un producto y de distintos almacenes.</w:t>
       </w:r>
     </w:p>
@@ -442,21 +606,7 @@
         <w:rPr>
           <w:rFonts w:ascii="Avenir Book" w:hAnsi="Avenir Book"/>
         </w:rPr>
-        <w:t xml:space="preserve">entregado y pagado, entregado a repartidor sin ser pagado y </w:t>
-      </w:r>
-      <w:proofErr w:type="gramStart"/>
-      <w:r>
-        <w:rPr>
-          <w:rFonts w:ascii="Avenir Book" w:hAnsi="Avenir Book"/>
-        </w:rPr>
-        <w:t>entregado</w:t>
-      </w:r>
-      <w:proofErr w:type="gramEnd"/>
-      <w:r>
-        <w:rPr>
-          <w:rFonts w:ascii="Avenir Book" w:hAnsi="Avenir Book"/>
-        </w:rPr>
-        <w:t xml:space="preserve"> pero a crédito</w:t>
+        <w:t>entregado y pagado, entregado a repartidor sin ser pagado y entregado pero a crédito</w:t>
       </w:r>
       <w:r>
         <w:rPr>
@@ -594,21 +744,7 @@
         <w:rPr>
           <w:rFonts w:ascii="Avenir Book" w:hAnsi="Avenir Book"/>
         </w:rPr>
-        <w:t xml:space="preserve">Botón para definir el proceso de solicitud del pedido especial (solamente impresión de </w:t>
-      </w:r>
-      <w:proofErr w:type="gramStart"/>
-      <w:r>
-        <w:rPr>
-          <w:rFonts w:ascii="Avenir Book" w:hAnsi="Avenir Book"/>
-        </w:rPr>
-        <w:t>ticket</w:t>
-      </w:r>
-      <w:proofErr w:type="gramEnd"/>
-      <w:r>
-        <w:rPr>
-          <w:rFonts w:ascii="Avenir Book" w:hAnsi="Avenir Book"/>
-        </w:rPr>
-        <w:t xml:space="preserve"> o proceso por </w:t>
+        <w:t xml:space="preserve">Botón para definir el proceso de solicitud del pedido especial (solamente impresión de ticket o proceso por </w:t>
       </w:r>
       <w:proofErr w:type="spellStart"/>
       <w:r>
@@ -690,16 +826,8 @@
         <w:rPr>
           <w:rFonts w:ascii="Avenir Book" w:hAnsi="Avenir Book"/>
         </w:rPr>
-        <w:t xml:space="preserve"> del cliente. Si se pasó el monto máximo, mostrar una notificación de que se ha excedido el crédito, continuar con la compra e imprimir esa notificación en el </w:t>
-      </w:r>
-      <w:proofErr w:type="gramStart"/>
-      <w:r>
-        <w:rPr>
-          <w:rFonts w:ascii="Avenir Book" w:hAnsi="Avenir Book"/>
-        </w:rPr>
-        <w:t>ticket</w:t>
-      </w:r>
-      <w:proofErr w:type="gramEnd"/>
+        <w:t xml:space="preserve"> del cliente. Si se pasó el monto máximo, mostrar una notificación de que se ha excedido el crédito, continuar con la compra e imprimir esa notificación en el ticket</w:t>
+      </w:r>
       <w:r>
         <w:rPr>
           <w:rFonts w:ascii="Avenir Book" w:hAnsi="Avenir Book"/>
@@ -828,53 +956,21 @@
           <w:rFonts w:ascii="Avenir Book" w:hAnsi="Avenir Book"/>
           <w:color w:val="FF0000"/>
         </w:rPr>
-        <w:t>la edición del pedido cuando se encuentre surtido (en resguardo</w:t>
-      </w:r>
-      <w:proofErr w:type="gramStart"/>
+        <w:t>la edición del pedido cuando se encuentre surtido (en resguardo)</w:t>
+      </w:r>
       <w:r>
         <w:rPr>
           <w:rFonts w:ascii="Avenir Book" w:hAnsi="Avenir Book"/>
           <w:color w:val="FF0000"/>
         </w:rPr>
-        <w:t>)</w:t>
+        <w:t>?</w:t>
       </w:r>
       <w:r>
         <w:rPr>
           <w:rFonts w:ascii="Avenir Book" w:hAnsi="Avenir Book"/>
           <w:color w:val="FF0000"/>
         </w:rPr>
-        <w:t>?</w:t>
-      </w:r>
-      <w:r>
-        <w:rPr>
-          <w:rFonts w:ascii="Avenir Book" w:hAnsi="Avenir Book"/>
-          <w:color w:val="FF0000"/>
-        </w:rPr>
-        <w:t>.</w:t>
-      </w:r>
-      <w:proofErr w:type="gramEnd"/>
-      <w:r>
-        <w:rPr>
-          <w:rFonts w:ascii="Avenir Book" w:hAnsi="Avenir Book"/>
-          <w:color w:val="FF0000"/>
-        </w:rPr>
-        <w:t xml:space="preserve"> Eliminar no hay </w:t>
-      </w:r>
-      <w:proofErr w:type="gramStart"/>
-      <w:r>
-        <w:rPr>
-          <w:rFonts w:ascii="Avenir Book" w:hAnsi="Avenir Book"/>
-          <w:color w:val="FF0000"/>
-        </w:rPr>
-        <w:t>problema</w:t>
-      </w:r>
-      <w:proofErr w:type="gramEnd"/>
-      <w:r>
-        <w:rPr>
-          <w:rFonts w:ascii="Avenir Book" w:hAnsi="Avenir Book"/>
-          <w:color w:val="FF0000"/>
-        </w:rPr>
-        <w:t xml:space="preserve"> pero en agregar sí.</w:t>
+        <w:t>. Eliminar no hay problema pero en agregar sí.</w:t>
       </w:r>
     </w:p>
     <w:p>
@@ -893,23 +989,8 @@
           <w:rFonts w:ascii="Avenir Book" w:hAnsi="Avenir Book"/>
           <w:color w:val="FF0000"/>
         </w:rPr>
-        <w:t xml:space="preserve">R= Que se imprima un ticket de complementos o imprimir un nuevo </w:t>
-      </w:r>
-      <w:proofErr w:type="gramStart"/>
-      <w:r>
-        <w:rPr>
-          <w:rFonts w:ascii="Avenir Book" w:hAnsi="Avenir Book"/>
-          <w:color w:val="FF0000"/>
-        </w:rPr>
-        <w:t>ticket</w:t>
-      </w:r>
-      <w:proofErr w:type="gramEnd"/>
-      <w:r>
-        <w:rPr>
-          <w:rFonts w:ascii="Avenir Book" w:hAnsi="Avenir Book"/>
-          <w:color w:val="FF0000"/>
-        </w:rPr>
-        <w:t xml:space="preserve"> pero marcando el producto seleccionado</w:t>
+        <w:lastRenderedPageBreak/>
+        <w:t>R= Que se imprima un ticket de complementos o imprimir un nuevo ticket pero marcando el producto seleccionado</w:t>
       </w:r>
     </w:p>
     <w:p>
@@ -960,23 +1041,7 @@
           <w:rFonts w:ascii="Avenir Book" w:hAnsi="Avenir Book"/>
           <w:color w:val="FF0000"/>
         </w:rPr>
-        <w:t xml:space="preserve"> solo deben de </w:t>
-      </w:r>
-      <w:proofErr w:type="gramStart"/>
-      <w:r>
-        <w:rPr>
-          <w:rFonts w:ascii="Avenir Book" w:hAnsi="Avenir Book"/>
-          <w:color w:val="FF0000"/>
-        </w:rPr>
-        <w:t>llegar  los</w:t>
-      </w:r>
-      <w:proofErr w:type="gramEnd"/>
-      <w:r>
-        <w:rPr>
-          <w:rFonts w:ascii="Avenir Book" w:hAnsi="Avenir Book"/>
-          <w:color w:val="FF0000"/>
-        </w:rPr>
-        <w:t xml:space="preserve"> productos agregados</w:t>
+        <w:t xml:space="preserve"> solo deben de llegar  los productos agregados</w:t>
       </w:r>
     </w:p>
     <w:p>
@@ -1036,27 +1101,13 @@
         <w:rPr>
           <w:rFonts w:ascii="Avenir Book" w:hAnsi="Avenir Book"/>
         </w:rPr>
-        <w:t xml:space="preserve">: </w:t>
-      </w:r>
-      <w:proofErr w:type="gramStart"/>
-      <w:r>
-        <w:rPr>
-          <w:rFonts w:ascii="Avenir Book" w:hAnsi="Avenir Book"/>
-        </w:rPr>
-        <w:t>folio</w:t>
-      </w:r>
-      <w:r>
-        <w:rPr>
-          <w:rFonts w:ascii="Avenir Book" w:hAnsi="Avenir Book"/>
-        </w:rPr>
-        <w:t xml:space="preserve"> ,</w:t>
-      </w:r>
-      <w:proofErr w:type="gramEnd"/>
-      <w:r>
-        <w:rPr>
-          <w:rFonts w:ascii="Avenir Book" w:hAnsi="Avenir Book"/>
-        </w:rPr>
-        <w:t xml:space="preserve"> clientes , usuario, estatus</w:t>
+        <w:t>: folio</w:t>
+      </w:r>
+      <w:r>
+        <w:rPr>
+          <w:rFonts w:ascii="Avenir Book" w:hAnsi="Avenir Book"/>
+        </w:rPr>
+        <w:t xml:space="preserve"> , clientes , usuario, estatus</w:t>
       </w:r>
       <w:r>
         <w:rPr>
@@ -1080,16 +1131,8 @@
         <w:rPr>
           <w:rFonts w:ascii="Avenir Book" w:hAnsi="Avenir Book"/>
         </w:rPr>
-        <w:t xml:space="preserve">Imprimir </w:t>
-      </w:r>
-      <w:proofErr w:type="gramStart"/>
-      <w:r>
-        <w:rPr>
-          <w:rFonts w:ascii="Avenir Book" w:hAnsi="Avenir Book"/>
-        </w:rPr>
-        <w:t>ticket</w:t>
-      </w:r>
-      <w:proofErr w:type="gramEnd"/>
+        <w:t>Imprimir ticket</w:t>
+      </w:r>
       <w:r>
         <w:rPr>
           <w:rFonts w:ascii="Avenir Book" w:hAnsi="Avenir Book"/>
@@ -1118,21 +1161,7 @@
         <w:rPr>
           <w:rFonts w:ascii="Avenir Book" w:hAnsi="Avenir Book"/>
         </w:rPr>
-        <w:t xml:space="preserve">Imprimir un </w:t>
-      </w:r>
-      <w:proofErr w:type="gramStart"/>
-      <w:r>
-        <w:rPr>
-          <w:rFonts w:ascii="Avenir Book" w:hAnsi="Avenir Book"/>
-        </w:rPr>
-        <w:t>ticket</w:t>
-      </w:r>
-      <w:proofErr w:type="gramEnd"/>
-      <w:r>
-        <w:rPr>
-          <w:rFonts w:ascii="Avenir Book" w:hAnsi="Avenir Book"/>
-        </w:rPr>
-        <w:t xml:space="preserve"> para el encargado y otros para pegarlo en los productos del pedido.</w:t>
+        <w:t>Imprimir un ticket para el encargado y otros para pegarlo en los productos del pedido.</w:t>
       </w:r>
     </w:p>
     <w:p>
@@ -1150,22 +1179,7 @@
         <w:rPr>
           <w:rFonts w:ascii="Avenir Book" w:hAnsi="Avenir Book"/>
         </w:rPr>
-        <w:lastRenderedPageBreak/>
-        <w:t xml:space="preserve">Los </w:t>
-      </w:r>
-      <w:proofErr w:type="gramStart"/>
-      <w:r>
-        <w:rPr>
-          <w:rFonts w:ascii="Avenir Book" w:hAnsi="Avenir Book"/>
-        </w:rPr>
-        <w:t>tickets</w:t>
-      </w:r>
-      <w:proofErr w:type="gramEnd"/>
-      <w:r>
-        <w:rPr>
-          <w:rFonts w:ascii="Avenir Book" w:hAnsi="Avenir Book"/>
-        </w:rPr>
-        <w:t xml:space="preserve"> de almacenes involucrados solamente mostrar la cantidad y nombre del producto.</w:t>
+        <w:t>Los tickets de almacenes involucrados solamente mostrar la cantidad y nombre del producto.</w:t>
       </w:r>
     </w:p>
     <w:p>
@@ -1183,21 +1197,7 @@
         <w:rPr>
           <w:rFonts w:ascii="Avenir Book" w:hAnsi="Avenir Book"/>
         </w:rPr>
-        <w:t xml:space="preserve">Botón con opción de reimpresión de </w:t>
-      </w:r>
-      <w:proofErr w:type="gramStart"/>
-      <w:r>
-        <w:rPr>
-          <w:rFonts w:ascii="Avenir Book" w:hAnsi="Avenir Book"/>
-        </w:rPr>
-        <w:t>tickets</w:t>
-      </w:r>
-      <w:proofErr w:type="gramEnd"/>
-      <w:r>
-        <w:rPr>
-          <w:rFonts w:ascii="Avenir Book" w:hAnsi="Avenir Book"/>
-        </w:rPr>
-        <w:t>.</w:t>
+        <w:t>Botón con opción de reimpresión de tickets.</w:t>
       </w:r>
     </w:p>
     <w:p>
@@ -1215,21 +1215,7 @@
         <w:rPr>
           <w:rFonts w:ascii="Avenir Book" w:hAnsi="Avenir Book"/>
         </w:rPr>
-        <w:t xml:space="preserve">En el </w:t>
-      </w:r>
-      <w:proofErr w:type="gramStart"/>
-      <w:r>
-        <w:rPr>
-          <w:rFonts w:ascii="Avenir Book" w:hAnsi="Avenir Book"/>
-        </w:rPr>
-        <w:t>ticket</w:t>
-      </w:r>
-      <w:proofErr w:type="gramEnd"/>
-      <w:r>
-        <w:rPr>
-          <w:rFonts w:ascii="Avenir Book" w:hAnsi="Avenir Book"/>
-        </w:rPr>
-        <w:t xml:space="preserve"> del cliente, generar un código de barras para escanearlo y mostrar la información del ticket.</w:t>
+        <w:t>En el ticket del cliente, generar un código de barras para escanearlo y mostrar la información del ticket.</w:t>
       </w:r>
     </w:p>
     <w:p>
@@ -1278,23 +1264,7 @@
           <w:rFonts w:ascii="Avenir Book" w:hAnsi="Avenir Book"/>
           <w:color w:val="FF0000"/>
         </w:rPr>
-        <w:t xml:space="preserve">Devoluciones pues la mercancía asignarle la posición de en resguardo para después mover con la HH a cualquier </w:t>
-      </w:r>
-      <w:proofErr w:type="gramStart"/>
-      <w:r>
-        <w:rPr>
-          <w:rFonts w:ascii="Avenir Book" w:hAnsi="Avenir Book"/>
-          <w:color w:val="FF0000"/>
-        </w:rPr>
-        <w:t>almacén ,</w:t>
-      </w:r>
-      <w:proofErr w:type="gramEnd"/>
-      <w:r>
-        <w:rPr>
-          <w:rFonts w:ascii="Avenir Book" w:hAnsi="Avenir Book"/>
-          <w:color w:val="FF0000"/>
-        </w:rPr>
-        <w:t xml:space="preserve"> Para complementos se genera una nuevo proceso de pedido especial pero con contraseña de supervisor para asignar precio de mayoreo o de los rangos</w:t>
+        <w:t>Devoluciones pues la mercancía asignarle la posición de en resguardo para después mover con la HH a cualquier almacén , Para complementos se genera una nuevo proceso de pedido especial pero con contraseña de supervisor para asignar precio de mayoreo o de los rangos</w:t>
       </w:r>
     </w:p>
     <w:p>
@@ -1312,27 +1282,13 @@
         <w:rPr>
           <w:rFonts w:ascii="Avenir Book" w:hAnsi="Avenir Book"/>
         </w:rPr>
-        <w:t xml:space="preserve">Generar notificación hacia la aplicación móvil de los encargados de almacén donde se haya solicitado al menos un </w:t>
-      </w:r>
-      <w:proofErr w:type="gramStart"/>
-      <w:r>
-        <w:rPr>
-          <w:rFonts w:ascii="Avenir Book" w:hAnsi="Avenir Book"/>
-        </w:rPr>
-        <w:t>producto</w:t>
-      </w:r>
-      <w:r>
-        <w:rPr>
-          <w:rFonts w:ascii="Avenir Book" w:hAnsi="Avenir Book"/>
-        </w:rPr>
-        <w:t>(</w:t>
-      </w:r>
-      <w:proofErr w:type="gramEnd"/>
-      <w:r>
-        <w:rPr>
-          <w:rFonts w:ascii="Avenir Book" w:hAnsi="Avenir Book"/>
-        </w:rPr>
-        <w:t>HH)</w:t>
+        <w:t>Generar notificación hacia la aplicación móvil de los encargados de almacén donde se haya solicitado al menos un producto</w:t>
+      </w:r>
+      <w:r>
+        <w:rPr>
+          <w:rFonts w:ascii="Avenir Book" w:hAnsi="Avenir Book"/>
+        </w:rPr>
+        <w:t>(HH)</w:t>
       </w:r>
       <w:r>
         <w:rPr>
@@ -1362,27 +1318,13 @@
         <w:rPr>
           <w:rFonts w:ascii="Avenir Book" w:hAnsi="Avenir Book"/>
         </w:rPr>
-        <w:t xml:space="preserve"> por cada almacén involucrado en el pedido </w:t>
-      </w:r>
-      <w:proofErr w:type="gramStart"/>
-      <w:r>
-        <w:rPr>
-          <w:rFonts w:ascii="Avenir Book" w:hAnsi="Avenir Book"/>
-        </w:rPr>
-        <w:t>especial</w:t>
-      </w:r>
-      <w:r>
-        <w:rPr>
-          <w:rFonts w:ascii="Avenir Book" w:hAnsi="Avenir Book"/>
-        </w:rPr>
-        <w:t>(</w:t>
-      </w:r>
-      <w:proofErr w:type="gramEnd"/>
-      <w:r>
-        <w:rPr>
-          <w:rFonts w:ascii="Avenir Book" w:hAnsi="Avenir Book"/>
-        </w:rPr>
-        <w:t>HH)</w:t>
+        <w:t xml:space="preserve"> por cada almacén involucrado en el pedido especial</w:t>
+      </w:r>
+      <w:r>
+        <w:rPr>
+          <w:rFonts w:ascii="Avenir Book" w:hAnsi="Avenir Book"/>
+        </w:rPr>
+        <w:t>(HH)</w:t>
       </w:r>
       <w:r>
         <w:rPr>
@@ -1436,27 +1378,13 @@
         <w:rPr>
           <w:rFonts w:ascii="Avenir Book" w:hAnsi="Avenir Book"/>
         </w:rPr>
-        <w:t xml:space="preserve">En el reporte de cierre diario mostrar las ventas por almacén </w:t>
-      </w:r>
-      <w:proofErr w:type="gramStart"/>
-      <w:r>
-        <w:rPr>
-          <w:rFonts w:ascii="Avenir Book" w:hAnsi="Avenir Book"/>
-        </w:rPr>
-        <w:t>involucrado.</w:t>
-      </w:r>
-      <w:r>
-        <w:rPr>
-          <w:rFonts w:ascii="Avenir Book" w:hAnsi="Avenir Book"/>
-        </w:rPr>
-        <w:t>(</w:t>
-      </w:r>
-      <w:proofErr w:type="gramEnd"/>
-      <w:r>
-        <w:rPr>
-          <w:rFonts w:ascii="Avenir Book" w:hAnsi="Avenir Book"/>
-        </w:rPr>
-        <w:t>columnas definidas en mockup</w:t>
+        <w:t>En el reporte de cierre diario mostrar las ventas por almacén involucrado.</w:t>
+      </w:r>
+      <w:r>
+        <w:rPr>
+          <w:rFonts w:ascii="Avenir Book" w:hAnsi="Avenir Book"/>
+        </w:rPr>
+        <w:t>(columnas definidas en mockup</w:t>
       </w:r>
       <w:r>
         <w:rPr>
@@ -1639,262 +1567,6 @@
           <w:rFonts w:ascii="Avenir Book" w:hAnsi="Avenir Book"/>
         </w:rPr>
         <w:t>Generar reporte de cuentas por cobrar general, por usuario de ruteo y por cliente.</w:t>
-      </w:r>
-    </w:p>
-    <w:p>
-      <w:pPr>
-        <w:pStyle w:val="NormalWeb"/>
-        <w:numPr>
-          <w:ilvl w:val="0"/>
-          <w:numId w:val="37"/>
-        </w:numPr>
-        <w:rPr>
-          <w:rFonts w:ascii="Avenir Book" w:hAnsi="Avenir Book"/>
-        </w:rPr>
-      </w:pPr>
-      <w:r>
-        <w:rPr>
-          <w:rFonts w:ascii="Avenir Book" w:hAnsi="Avenir Book"/>
-        </w:rPr>
-        <w:t xml:space="preserve">Actualización de </w:t>
-      </w:r>
-      <w:r>
-        <w:rPr>
-          <w:rFonts w:ascii="Avenir Book" w:hAnsi="Avenir Book"/>
-        </w:rPr>
-        <w:t xml:space="preserve">Estructura </w:t>
-      </w:r>
-      <w:r>
-        <w:rPr>
-          <w:rFonts w:ascii="Avenir Book" w:hAnsi="Avenir Book"/>
-        </w:rPr>
-        <w:t>Almacenes</w:t>
-      </w:r>
-    </w:p>
-    <w:p>
-      <w:pPr>
-        <w:pStyle w:val="NormalWeb"/>
-        <w:numPr>
-          <w:ilvl w:val="1"/>
-          <w:numId w:val="37"/>
-        </w:numPr>
-        <w:rPr>
-          <w:rFonts w:ascii="Avenir Book" w:hAnsi="Avenir Book"/>
-        </w:rPr>
-      </w:pPr>
-      <w:r>
-        <w:rPr>
-          <w:rFonts w:ascii="Avenir Book" w:hAnsi="Avenir Book"/>
-        </w:rPr>
-        <w:t>Agregar almacén trapeadores</w:t>
-      </w:r>
-      <w:r>
-        <w:rPr>
-          <w:rFonts w:ascii="Avenir Book" w:hAnsi="Avenir Book"/>
-        </w:rPr>
-        <w:t>.</w:t>
-      </w:r>
-    </w:p>
-    <w:p>
-      <w:pPr>
-        <w:pStyle w:val="NormalWeb"/>
-        <w:numPr>
-          <w:ilvl w:val="1"/>
-          <w:numId w:val="37"/>
-        </w:numPr>
-        <w:rPr>
-          <w:rFonts w:ascii="Avenir Book" w:hAnsi="Avenir Book"/>
-        </w:rPr>
-      </w:pPr>
-      <w:r>
-        <w:rPr>
-          <w:rFonts w:ascii="Avenir Book" w:hAnsi="Avenir Book"/>
-        </w:rPr>
-        <w:t>Asignación de líneas de productos</w:t>
-      </w:r>
-      <w:r>
-        <w:rPr>
-          <w:rFonts w:ascii="Avenir Book" w:hAnsi="Avenir Book"/>
-        </w:rPr>
-        <w:t xml:space="preserve"> en base de datos</w:t>
-      </w:r>
-      <w:r>
-        <w:rPr>
-          <w:rFonts w:ascii="Avenir Book" w:hAnsi="Avenir Book"/>
-        </w:rPr>
-        <w:t>.</w:t>
-      </w:r>
-    </w:p>
-    <w:p>
-      <w:pPr>
-        <w:pStyle w:val="NormalWeb"/>
-        <w:numPr>
-          <w:ilvl w:val="1"/>
-          <w:numId w:val="37"/>
-        </w:numPr>
-        <w:rPr>
-          <w:rFonts w:ascii="Avenir Book" w:hAnsi="Avenir Book"/>
-        </w:rPr>
-      </w:pPr>
-      <w:r>
-        <w:rPr>
-          <w:rFonts w:ascii="Avenir Book" w:hAnsi="Avenir Book"/>
-        </w:rPr>
-        <w:t xml:space="preserve">Agregar </w:t>
-      </w:r>
-      <w:r>
-        <w:rPr>
-          <w:rFonts w:ascii="Avenir Book" w:hAnsi="Avenir Book"/>
-        </w:rPr>
-        <w:t>a</w:t>
-      </w:r>
-      <w:r>
-        <w:rPr>
-          <w:rFonts w:ascii="Avenir Book" w:hAnsi="Avenir Book"/>
-        </w:rPr>
-        <w:t>l m</w:t>
-      </w:r>
-      <w:r>
-        <w:rPr>
-          <w:rFonts w:ascii="Avenir Book" w:hAnsi="Avenir Book"/>
-        </w:rPr>
-        <w:t>ó</w:t>
-      </w:r>
-      <w:r>
-        <w:rPr>
-          <w:rFonts w:ascii="Avenir Book" w:hAnsi="Avenir Book"/>
-        </w:rPr>
-        <w:t>dulo de ventas los productos de ese almacén</w:t>
-      </w:r>
-      <w:r>
-        <w:rPr>
-          <w:rFonts w:ascii="Avenir Book" w:hAnsi="Avenir Book"/>
-        </w:rPr>
-        <w:t>.</w:t>
-      </w:r>
-    </w:p>
-    <w:p>
-      <w:pPr>
-        <w:pStyle w:val="NormalWeb"/>
-        <w:numPr>
-          <w:ilvl w:val="1"/>
-          <w:numId w:val="37"/>
-        </w:numPr>
-        <w:rPr>
-          <w:rFonts w:ascii="Avenir Book" w:hAnsi="Avenir Book"/>
-        </w:rPr>
-      </w:pPr>
-      <w:r>
-        <w:rPr>
-          <w:rFonts w:ascii="Avenir Book" w:hAnsi="Avenir Book"/>
-        </w:rPr>
-        <w:t xml:space="preserve">El usuario de la </w:t>
-      </w:r>
-      <w:proofErr w:type="spellStart"/>
-      <w:r>
-        <w:rPr>
-          <w:rFonts w:ascii="Avenir Book" w:hAnsi="Avenir Book"/>
-        </w:rPr>
-        <w:t>handheld</w:t>
-      </w:r>
-      <w:proofErr w:type="spellEnd"/>
-      <w:r>
-        <w:rPr>
-          <w:rFonts w:ascii="Avenir Book" w:hAnsi="Avenir Book"/>
-        </w:rPr>
-        <w:t xml:space="preserve"> puede solicitar pedidos internos a ese almacén</w:t>
-      </w:r>
-      <w:r>
-        <w:rPr>
-          <w:rFonts w:ascii="Avenir Book" w:hAnsi="Avenir Book"/>
-        </w:rPr>
-        <w:t>.</w:t>
-      </w:r>
-    </w:p>
-    <w:p>
-      <w:pPr>
-        <w:pStyle w:val="NormalWeb"/>
-        <w:numPr>
-          <w:ilvl w:val="2"/>
-          <w:numId w:val="37"/>
-        </w:numPr>
-        <w:rPr>
-          <w:rFonts w:ascii="Avenir Book" w:hAnsi="Avenir Book"/>
-        </w:rPr>
-      </w:pPr>
-      <w:r>
-        <w:rPr>
-          <w:rFonts w:ascii="Avenir Book" w:hAnsi="Avenir Book"/>
-        </w:rPr>
-        <w:t>Mecanismo automático para identificar el almacén del producto</w:t>
-      </w:r>
-      <w:r>
-        <w:rPr>
-          <w:rFonts w:ascii="Avenir Book" w:hAnsi="Avenir Book"/>
-        </w:rPr>
-        <w:t xml:space="preserve"> (trapeador o jarciería).</w:t>
-      </w:r>
-    </w:p>
-    <w:p>
-      <w:pPr>
-        <w:pStyle w:val="NormalWeb"/>
-        <w:numPr>
-          <w:ilvl w:val="1"/>
-          <w:numId w:val="37"/>
-        </w:numPr>
-        <w:rPr>
-          <w:rFonts w:ascii="Avenir Book" w:hAnsi="Avenir Book"/>
-        </w:rPr>
-      </w:pPr>
-      <w:r>
-        <w:rPr>
-          <w:rFonts w:ascii="Avenir Book" w:hAnsi="Avenir Book"/>
-        </w:rPr>
-        <w:t>En pedidos especiales agregar almacenes traperos para que se pueda solicitar</w:t>
-      </w:r>
-      <w:r>
-        <w:rPr>
-          <w:rFonts w:ascii="Avenir Book" w:hAnsi="Avenir Book"/>
-        </w:rPr>
-        <w:t>.</w:t>
-      </w:r>
-    </w:p>
-    <w:p>
-      <w:pPr>
-        <w:pStyle w:val="NormalWeb"/>
-        <w:numPr>
-          <w:ilvl w:val="1"/>
-          <w:numId w:val="37"/>
-        </w:numPr>
-        <w:rPr>
-          <w:rFonts w:ascii="Avenir Book" w:hAnsi="Avenir Book"/>
-        </w:rPr>
-      </w:pPr>
-      <w:r>
-        <w:rPr>
-          <w:rFonts w:ascii="Avenir Book" w:hAnsi="Avenir Book"/>
-        </w:rPr>
-        <w:t xml:space="preserve">Notificar al usuario de la </w:t>
-      </w:r>
-      <w:proofErr w:type="spellStart"/>
-      <w:r>
-        <w:rPr>
-          <w:rFonts w:ascii="Avenir Book" w:hAnsi="Avenir Book"/>
-        </w:rPr>
-        <w:t>handheld</w:t>
-      </w:r>
-      <w:proofErr w:type="spellEnd"/>
-      <w:r>
-        <w:rPr>
-          <w:rFonts w:ascii="Avenir Book" w:hAnsi="Avenir Book"/>
-        </w:rPr>
-        <w:t xml:space="preserve"> </w:t>
-      </w:r>
-      <w:r>
-        <w:rPr>
-          <w:rFonts w:ascii="Avenir Book" w:hAnsi="Avenir Book"/>
-        </w:rPr>
-        <w:t xml:space="preserve">un nuevo pedido al almacén traperos en pedidos interno y especiales. </w:t>
       </w:r>
     </w:p>
     <w:p>
@@ -2096,7 +1768,6 @@
           <w:rFonts w:ascii="Avenir Book" w:hAnsi="Avenir Book"/>
         </w:rPr>
       </w:pPr>
-      <w:proofErr w:type="gramStart"/>
       <w:r>
         <w:rPr>
           <w:rFonts w:ascii="Avenir Book" w:hAnsi="Avenir Book"/>
@@ -2113,14 +1784,7 @@
         <w:rPr>
           <w:rFonts w:ascii="Avenir Book" w:hAnsi="Avenir Book"/>
         </w:rPr>
-        <w:t xml:space="preserve"> pedidos</w:t>
-      </w:r>
-      <w:proofErr w:type="gramEnd"/>
-      <w:r>
-        <w:rPr>
-          <w:rFonts w:ascii="Avenir Book" w:hAnsi="Avenir Book"/>
-        </w:rPr>
-        <w:t xml:space="preserve"> especiales: </w:t>
+        <w:t xml:space="preserve"> pedidos especiales: </w:t>
       </w:r>
       <w:r>
         <w:rPr>
@@ -2385,427 +2049,6 @@
         <w:t xml:space="preserve"> de actividades</w:t>
       </w:r>
     </w:p>
-    <w:tbl>
-      <w:tblPr>
-        <w:tblStyle w:val="Tablaconcuadrcula1clara-nfasis5"/>
-        <w:tblW w:w="0" w:type="auto"/>
-        <w:tblLook w:val="04A0" w:firstRow="1" w:lastRow="0" w:firstColumn="1" w:lastColumn="0" w:noHBand="0" w:noVBand="1"/>
-      </w:tblPr>
-      <w:tblGrid>
-        <w:gridCol w:w="4489"/>
-        <w:gridCol w:w="4489"/>
-      </w:tblGrid>
-      <w:tr>
-        <w:trPr>
-          <w:cnfStyle w:val="100000000000" w:firstRow="1" w:lastRow="0" w:firstColumn="0" w:lastColumn="0" w:oddVBand="0" w:evenVBand="0" w:oddHBand="0" w:evenHBand="0" w:firstRowFirstColumn="0" w:firstRowLastColumn="0" w:lastRowFirstColumn="0" w:lastRowLastColumn="0"/>
-        </w:trPr>
-        <w:tc>
-          <w:tcPr>
-            <w:cnfStyle w:val="001000000000" w:firstRow="0" w:lastRow="0" w:firstColumn="1" w:lastColumn="0" w:oddVBand="0" w:evenVBand="0" w:oddHBand="0" w:evenHBand="0" w:firstRowFirstColumn="0" w:firstRowLastColumn="0" w:lastRowFirstColumn="0" w:lastRowLastColumn="0"/>
-            <w:tcW w:w="4489" w:type="dxa"/>
-          </w:tcPr>
-          <w:p>
-            <w:pPr>
-              <w:pStyle w:val="NormalWeb"/>
-              <w:jc w:val="both"/>
-              <w:rPr>
-                <w:rFonts w:ascii="Avenir Book" w:hAnsi="Avenir Book"/>
-              </w:rPr>
-            </w:pPr>
-            <w:r>
-              <w:rPr>
-                <w:rFonts w:ascii="Avenir Book" w:hAnsi="Avenir Book"/>
-              </w:rPr>
-              <w:t>Actividad</w:t>
-            </w:r>
-            <w:r>
-              <w:rPr>
-                <w:rFonts w:ascii="Avenir Book" w:hAnsi="Avenir Book"/>
-              </w:rPr>
-              <w:t>es</w:t>
-            </w:r>
-          </w:p>
-        </w:tc>
-        <w:tc>
-          <w:tcPr>
-            <w:tcW w:w="4489" w:type="dxa"/>
-          </w:tcPr>
-          <w:p>
-            <w:pPr>
-              <w:pStyle w:val="NormalWeb"/>
-              <w:jc w:val="both"/>
-              <w:cnfStyle w:val="100000000000" w:firstRow="1" w:lastRow="0" w:firstColumn="0" w:lastColumn="0" w:oddVBand="0" w:evenVBand="0" w:oddHBand="0" w:evenHBand="0" w:firstRowFirstColumn="0" w:firstRowLastColumn="0" w:lastRowFirstColumn="0" w:lastRowLastColumn="0"/>
-              <w:rPr>
-                <w:rFonts w:ascii="Avenir Book" w:hAnsi="Avenir Book"/>
-              </w:rPr>
-            </w:pPr>
-            <w:r>
-              <w:rPr>
-                <w:rFonts w:ascii="Avenir Book" w:hAnsi="Avenir Book"/>
-              </w:rPr>
-              <w:t>Fecha de Entrega</w:t>
-            </w:r>
-          </w:p>
-        </w:tc>
-      </w:tr>
-      <w:tr>
-        <w:tc>
-          <w:tcPr>
-            <w:cnfStyle w:val="001000000000" w:firstRow="0" w:lastRow="0" w:firstColumn="1" w:lastColumn="0" w:oddVBand="0" w:evenVBand="0" w:oddHBand="0" w:evenHBand="0" w:firstRowFirstColumn="0" w:firstRowLastColumn="0" w:lastRowFirstColumn="0" w:lastRowLastColumn="0"/>
-            <w:tcW w:w="4489" w:type="dxa"/>
-          </w:tcPr>
-          <w:p>
-            <w:pPr>
-              <w:pStyle w:val="NormalWeb"/>
-              <w:jc w:val="both"/>
-              <w:rPr>
-                <w:rFonts w:ascii="Avenir Book" w:hAnsi="Avenir Book"/>
-              </w:rPr>
-            </w:pPr>
-            <w:r>
-              <w:rPr>
-                <w:rFonts w:ascii="Avenir Book" w:hAnsi="Avenir Book"/>
-              </w:rPr>
-              <w:t>Revisar el proceso de complemento y devolución</w:t>
-            </w:r>
-          </w:p>
-          <w:p>
-            <w:pPr>
-              <w:pStyle w:val="NormalWeb"/>
-              <w:jc w:val="both"/>
-              <w:rPr>
-                <w:rFonts w:ascii="Avenir Book" w:hAnsi="Avenir Book"/>
-              </w:rPr>
-            </w:pPr>
-            <w:r>
-              <w:rPr>
-                <w:rFonts w:ascii="Avenir Book" w:hAnsi="Avenir Book"/>
-              </w:rPr>
-              <w:t>Pintar la comisión a devolver en una devolución de productos</w:t>
-            </w:r>
-          </w:p>
-          <w:p>
-            <w:pPr>
-              <w:pStyle w:val="NormalWeb"/>
-              <w:jc w:val="both"/>
-              <w:rPr>
-                <w:rFonts w:ascii="Avenir Book" w:hAnsi="Avenir Book"/>
-              </w:rPr>
-            </w:pPr>
-            <w:r>
-              <w:rPr>
-                <w:rFonts w:ascii="Avenir Book" w:hAnsi="Avenir Book"/>
-              </w:rPr>
-              <w:t xml:space="preserve">Verificar los del doble </w:t>
-            </w:r>
-            <w:proofErr w:type="spellStart"/>
-            <w:r>
-              <w:rPr>
-                <w:rFonts w:ascii="Avenir Book" w:hAnsi="Avenir Book"/>
-              </w:rPr>
-              <w:t>enter</w:t>
-            </w:r>
-            <w:proofErr w:type="spellEnd"/>
-            <w:r>
-              <w:rPr>
-                <w:rFonts w:ascii="Avenir Book" w:hAnsi="Avenir Book"/>
-              </w:rPr>
-              <w:t xml:space="preserve"> genera doble venta</w:t>
-            </w:r>
-          </w:p>
-          <w:p>
-            <w:pPr>
-              <w:pStyle w:val="NormalWeb"/>
-              <w:jc w:val="both"/>
-              <w:rPr>
-                <w:rFonts w:ascii="Avenir Book" w:hAnsi="Avenir Book"/>
-              </w:rPr>
-            </w:pPr>
-            <w:r>
-              <w:rPr>
-                <w:rFonts w:ascii="Avenir Book" w:hAnsi="Avenir Book"/>
-              </w:rPr>
-              <w:t>actualizar estaciones que aparezcan las de líquidos</w:t>
-            </w:r>
-          </w:p>
-          <w:p>
-            <w:pPr>
-              <w:pStyle w:val="NormalWeb"/>
-              <w:jc w:val="both"/>
-              <w:rPr>
-                <w:rFonts w:ascii="Avenir Book" w:hAnsi="Avenir Book"/>
-              </w:rPr>
-            </w:pPr>
-            <w:r>
-              <w:rPr>
-                <w:rFonts w:ascii="Avenir Book" w:hAnsi="Avenir Book"/>
-              </w:rPr>
-              <w:t>Reporte de inventario</w:t>
-            </w:r>
-          </w:p>
-          <w:p>
-            <w:pPr>
-              <w:pStyle w:val="NormalWeb"/>
-              <w:jc w:val="both"/>
-              <w:rPr>
-                <w:rFonts w:ascii="Avenir Book" w:hAnsi="Avenir Book"/>
-              </w:rPr>
-            </w:pPr>
-            <w:r>
-              <w:rPr>
-                <w:rFonts w:ascii="Avenir Book" w:hAnsi="Avenir Book"/>
-              </w:rPr>
-              <w:t>Congelar posición de almacenes</w:t>
-            </w:r>
-          </w:p>
-        </w:tc>
-        <w:tc>
-          <w:tcPr>
-            <w:tcW w:w="4489" w:type="dxa"/>
-          </w:tcPr>
-          <w:p>
-            <w:pPr>
-              <w:pStyle w:val="NormalWeb"/>
-              <w:jc w:val="center"/>
-              <w:cnfStyle w:val="000000000000" w:firstRow="0" w:lastRow="0" w:firstColumn="0" w:lastColumn="0" w:oddVBand="0" w:evenVBand="0" w:oddHBand="0" w:evenHBand="0" w:firstRowFirstColumn="0" w:firstRowLastColumn="0" w:lastRowFirstColumn="0" w:lastRowLastColumn="0"/>
-              <w:rPr>
-                <w:rFonts w:ascii="Avenir Book" w:hAnsi="Avenir Book"/>
-              </w:rPr>
-            </w:pPr>
-          </w:p>
-          <w:p>
-            <w:pPr>
-              <w:pStyle w:val="NormalWeb"/>
-              <w:jc w:val="center"/>
-              <w:cnfStyle w:val="000000000000" w:firstRow="0" w:lastRow="0" w:firstColumn="0" w:lastColumn="0" w:oddVBand="0" w:evenVBand="0" w:oddHBand="0" w:evenHBand="0" w:firstRowFirstColumn="0" w:firstRowLastColumn="0" w:lastRowFirstColumn="0" w:lastRowLastColumn="0"/>
-              <w:rPr>
-                <w:rFonts w:ascii="Avenir Book" w:hAnsi="Avenir Book"/>
-              </w:rPr>
-            </w:pPr>
-          </w:p>
-          <w:p>
-            <w:pPr>
-              <w:pStyle w:val="NormalWeb"/>
-              <w:jc w:val="center"/>
-              <w:cnfStyle w:val="000000000000" w:firstRow="0" w:lastRow="0" w:firstColumn="0" w:lastColumn="0" w:oddVBand="0" w:evenVBand="0" w:oddHBand="0" w:evenHBand="0" w:firstRowFirstColumn="0" w:firstRowLastColumn="0" w:lastRowFirstColumn="0" w:lastRowLastColumn="0"/>
-              <w:rPr>
-                <w:rFonts w:ascii="Avenir Book" w:hAnsi="Avenir Book"/>
-              </w:rPr>
-            </w:pPr>
-          </w:p>
-          <w:p>
-            <w:pPr>
-              <w:pStyle w:val="NormalWeb"/>
-              <w:jc w:val="center"/>
-              <w:cnfStyle w:val="000000000000" w:firstRow="0" w:lastRow="0" w:firstColumn="0" w:lastColumn="0" w:oddVBand="0" w:evenVBand="0" w:oddHBand="0" w:evenHBand="0" w:firstRowFirstColumn="0" w:firstRowLastColumn="0" w:lastRowFirstColumn="0" w:lastRowLastColumn="0"/>
-              <w:rPr>
-                <w:rFonts w:ascii="Avenir Book" w:hAnsi="Avenir Book"/>
-              </w:rPr>
-            </w:pPr>
-            <w:r>
-              <w:rPr>
-                <w:rFonts w:ascii="Avenir Book" w:hAnsi="Avenir Book"/>
-              </w:rPr>
-              <w:t>18 / junio / 2021</w:t>
-            </w:r>
-          </w:p>
-        </w:tc>
-      </w:tr>
-      <w:tr>
-        <w:tc>
-          <w:tcPr>
-            <w:cnfStyle w:val="001000000000" w:firstRow="0" w:lastRow="0" w:firstColumn="1" w:lastColumn="0" w:oddVBand="0" w:evenVBand="0" w:oddHBand="0" w:evenHBand="0" w:firstRowFirstColumn="0" w:firstRowLastColumn="0" w:lastRowFirstColumn="0" w:lastRowLastColumn="0"/>
-            <w:tcW w:w="4489" w:type="dxa"/>
-          </w:tcPr>
-          <w:p>
-            <w:pPr>
-              <w:pStyle w:val="NormalWeb"/>
-              <w:jc w:val="both"/>
-              <w:rPr>
-                <w:rFonts w:ascii="Avenir Book" w:hAnsi="Avenir Book"/>
-              </w:rPr>
-            </w:pPr>
-            <w:r>
-              <w:rPr>
-                <w:rFonts w:ascii="Avenir Book" w:hAnsi="Avenir Book"/>
-              </w:rPr>
-              <w:t>P</w:t>
-            </w:r>
-            <w:r>
-              <w:rPr>
-                <w:rFonts w:ascii="Avenir Book" w:hAnsi="Avenir Book"/>
-              </w:rPr>
-              <w:t>edidos internos, líquidos, ventas puedan</w:t>
-            </w:r>
-            <w:r>
-              <w:rPr>
-                <w:rFonts w:ascii="Avenir Book" w:hAnsi="Avenir Book"/>
-              </w:rPr>
-              <w:t xml:space="preserve"> manejar fracciones</w:t>
-            </w:r>
-            <w:r>
-              <w:rPr>
-                <w:rFonts w:ascii="Avenir Book" w:hAnsi="Avenir Book"/>
-              </w:rPr>
-              <w:t xml:space="preserve"> donde se requieren</w:t>
-            </w:r>
-          </w:p>
-        </w:tc>
-        <w:tc>
-          <w:tcPr>
-            <w:tcW w:w="4489" w:type="dxa"/>
-          </w:tcPr>
-          <w:p>
-            <w:pPr>
-              <w:pStyle w:val="NormalWeb"/>
-              <w:jc w:val="center"/>
-              <w:cnfStyle w:val="000000000000" w:firstRow="0" w:lastRow="0" w:firstColumn="0" w:lastColumn="0" w:oddVBand="0" w:evenVBand="0" w:oddHBand="0" w:evenHBand="0" w:firstRowFirstColumn="0" w:firstRowLastColumn="0" w:lastRowFirstColumn="0" w:lastRowLastColumn="0"/>
-              <w:rPr>
-                <w:rFonts w:ascii="Avenir Book" w:hAnsi="Avenir Book"/>
-              </w:rPr>
-            </w:pPr>
-            <w:r>
-              <w:rPr>
-                <w:rFonts w:ascii="Avenir Book" w:hAnsi="Avenir Book"/>
-              </w:rPr>
-              <w:t>2 / julio / 2021</w:t>
-            </w:r>
-          </w:p>
-        </w:tc>
-      </w:tr>
-      <w:tr>
-        <w:tc>
-          <w:tcPr>
-            <w:cnfStyle w:val="001000000000" w:firstRow="0" w:lastRow="0" w:firstColumn="1" w:lastColumn="0" w:oddVBand="0" w:evenVBand="0" w:oddHBand="0" w:evenHBand="0" w:firstRowFirstColumn="0" w:firstRowLastColumn="0" w:lastRowFirstColumn="0" w:lastRowLastColumn="0"/>
-            <w:tcW w:w="4489" w:type="dxa"/>
-          </w:tcPr>
-          <w:p>
-            <w:pPr>
-              <w:pStyle w:val="NormalWeb"/>
-              <w:jc w:val="both"/>
-              <w:rPr>
-                <w:rFonts w:ascii="Avenir Book" w:hAnsi="Avenir Book"/>
-              </w:rPr>
-            </w:pPr>
-            <w:r>
-              <w:rPr>
-                <w:rFonts w:ascii="Avenir Book" w:hAnsi="Avenir Book"/>
-              </w:rPr>
-              <w:t>Agregar almacén de traperos y se puedan visualizar sus productos en las tiendas disponibles</w:t>
-            </w:r>
-          </w:p>
-        </w:tc>
-        <w:tc>
-          <w:tcPr>
-            <w:tcW w:w="4489" w:type="dxa"/>
-          </w:tcPr>
-          <w:p>
-            <w:pPr>
-              <w:pStyle w:val="NormalWeb"/>
-              <w:jc w:val="center"/>
-              <w:cnfStyle w:val="000000000000" w:firstRow="0" w:lastRow="0" w:firstColumn="0" w:lastColumn="0" w:oddVBand="0" w:evenVBand="0" w:oddHBand="0" w:evenHBand="0" w:firstRowFirstColumn="0" w:firstRowLastColumn="0" w:lastRowFirstColumn="0" w:lastRowLastColumn="0"/>
-              <w:rPr>
-                <w:rFonts w:ascii="Avenir Book" w:hAnsi="Avenir Book"/>
-              </w:rPr>
-            </w:pPr>
-            <w:r>
-              <w:rPr>
-                <w:rFonts w:ascii="Avenir Book" w:hAnsi="Avenir Book"/>
-              </w:rPr>
-              <w:t>16 / julio /2021</w:t>
-            </w:r>
-          </w:p>
-        </w:tc>
-      </w:tr>
-      <w:tr>
-        <w:tc>
-          <w:tcPr>
-            <w:cnfStyle w:val="001000000000" w:firstRow="0" w:lastRow="0" w:firstColumn="1" w:lastColumn="0" w:oddVBand="0" w:evenVBand="0" w:oddHBand="0" w:evenHBand="0" w:firstRowFirstColumn="0" w:firstRowLastColumn="0" w:lastRowFirstColumn="0" w:lastRowLastColumn="0"/>
-            <w:tcW w:w="4489" w:type="dxa"/>
-          </w:tcPr>
-          <w:p>
-            <w:pPr>
-              <w:pStyle w:val="NormalWeb"/>
-              <w:rPr>
-                <w:rFonts w:ascii="Avenir Book" w:hAnsi="Avenir Book"/>
-              </w:rPr>
-            </w:pPr>
-            <w:r>
-              <w:rPr>
-                <w:rFonts w:ascii="Avenir Book" w:hAnsi="Avenir Book"/>
-              </w:rPr>
-              <w:t xml:space="preserve">Pedios Especiales </w:t>
-            </w:r>
-            <w:r>
-              <w:rPr>
-                <w:rFonts w:ascii="Avenir Book" w:hAnsi="Avenir Book"/>
-              </w:rPr>
-              <w:br/>
-              <w:t>Cuentas por Cobrar</w:t>
-            </w:r>
-          </w:p>
-        </w:tc>
-        <w:tc>
-          <w:tcPr>
-            <w:tcW w:w="4489" w:type="dxa"/>
-          </w:tcPr>
-          <w:p>
-            <w:pPr>
-              <w:pStyle w:val="NormalWeb"/>
-              <w:jc w:val="center"/>
-              <w:cnfStyle w:val="000000000000" w:firstRow="0" w:lastRow="0" w:firstColumn="0" w:lastColumn="0" w:oddVBand="0" w:evenVBand="0" w:oddHBand="0" w:evenHBand="0" w:firstRowFirstColumn="0" w:firstRowLastColumn="0" w:lastRowFirstColumn="0" w:lastRowLastColumn="0"/>
-              <w:rPr>
-                <w:rFonts w:ascii="Avenir Book" w:hAnsi="Avenir Book"/>
-              </w:rPr>
-            </w:pPr>
-            <w:r>
-              <w:rPr>
-                <w:rFonts w:ascii="Avenir Book" w:hAnsi="Avenir Book"/>
-              </w:rPr>
-              <w:t>3</w:t>
-            </w:r>
-            <w:r>
-              <w:rPr>
-                <w:rFonts w:ascii="Avenir Book" w:hAnsi="Avenir Book"/>
-              </w:rPr>
-              <w:t>/</w:t>
-            </w:r>
-            <w:proofErr w:type="spellStart"/>
-            <w:r>
-              <w:rPr>
-                <w:rFonts w:ascii="Avenir Book" w:hAnsi="Avenir Book"/>
-              </w:rPr>
-              <w:t>sep</w:t>
-            </w:r>
-            <w:proofErr w:type="spellEnd"/>
-            <w:r>
-              <w:rPr>
-                <w:rFonts w:ascii="Avenir Book" w:hAnsi="Avenir Book"/>
-              </w:rPr>
-              <w:t>/2021</w:t>
-            </w:r>
-          </w:p>
-        </w:tc>
-      </w:tr>
-    </w:tbl>
-    <w:p>
-      <w:pPr>
-        <w:pStyle w:val="NormalWeb"/>
-        <w:jc w:val="both"/>
-        <w:rPr>
-          <w:rFonts w:ascii="Avenir Book" w:hAnsi="Avenir Book"/>
-        </w:rPr>
-      </w:pPr>
-    </w:p>
-    <w:p>
-      <w:pPr>
-        <w:pStyle w:val="NormalWeb"/>
-        <w:jc w:val="both"/>
-        <w:rPr>
-          <w:rFonts w:ascii="Avenir Book" w:hAnsi="Avenir Book"/>
-        </w:rPr>
-      </w:pPr>
-    </w:p>
     <w:p>
       <w:pPr>
         <w:pStyle w:val="NormalWeb"/>
@@ -3016,7 +2259,6 @@
         </w:rPr>
         <w:t xml:space="preserve"> de </w:t>
       </w:r>
-      <w:proofErr w:type="gramStart"/>
       <w:r>
         <w:rPr>
           <w:rFonts w:ascii="Avenir Book" w:eastAsia="Times New Roman" w:hAnsi="Avenir Book" w:cs="Times New Roman"/>
@@ -3025,7 +2267,6 @@
         </w:rPr>
         <w:t>Junio</w:t>
       </w:r>
-      <w:proofErr w:type="gramEnd"/>
       <w:r>
         <w:rPr>
           <w:rFonts w:ascii="Avenir Book" w:eastAsia="Times New Roman" w:hAnsi="Avenir Book" w:cs="Times New Roman"/>
@@ -3330,7 +2571,6 @@
           <w:szCs w:val="20"/>
           <w:lang w:eastAsia="es-ES_tradnl"/>
         </w:rPr>
-        <w:lastRenderedPageBreak/>
         <w:t>Tecnología</w:t>
       </w:r>
       <w:r>

</xml_diff>

<commit_message>
boton de update para productos
boton de update para productos
</commit_message>
<xml_diff>
--- a/Analisis/SPRINTs/Cotización 203-H SPRINT 11 Pedidos Especiales.docx
+++ b/Analisis/SPRINTs/Cotización 203-H SPRINT 11 Pedidos Especiales.docx
@@ -180,11 +180,15 @@
         </w:numPr>
         <w:rPr>
           <w:rFonts w:ascii="Avenir Book" w:hAnsi="Avenir Book"/>
-        </w:rPr>
-      </w:pPr>
-      <w:r>
-        <w:rPr>
-          <w:rFonts w:ascii="Avenir Book" w:hAnsi="Avenir Book"/>
+          <w:b/>
+          <w:bCs/>
+        </w:rPr>
+      </w:pPr>
+      <w:r>
+        <w:rPr>
+          <w:rFonts w:ascii="Avenir Book" w:hAnsi="Avenir Book"/>
+          <w:b/>
+          <w:bCs/>
         </w:rPr>
         <w:t>Actualización de Estructura Almacenes</w:t>
       </w:r>
@@ -354,6 +358,7 @@
           <w:rFonts w:ascii="Avenir Book" w:hAnsi="Avenir Book"/>
         </w:rPr>
       </w:pPr>
+      <w:proofErr w:type="gramStart"/>
       <w:r>
         <w:rPr>
           <w:rFonts w:ascii="Avenir Book" w:hAnsi="Avenir Book"/>
@@ -370,7 +375,14 @@
         <w:rPr>
           <w:rFonts w:ascii="Avenir Book" w:hAnsi="Avenir Book"/>
         </w:rPr>
-        <w:t xml:space="preserve"> pedidos especiales:</w:t>
+        <w:t xml:space="preserve"> pedidos</w:t>
+      </w:r>
+      <w:proofErr w:type="gramEnd"/>
+      <w:r>
+        <w:rPr>
+          <w:rFonts w:ascii="Avenir Book" w:hAnsi="Avenir Book"/>
+        </w:rPr>
+        <w:t xml:space="preserve"> especiales:</w:t>
       </w:r>
     </w:p>
     <w:p>
@@ -606,7 +618,21 @@
         <w:rPr>
           <w:rFonts w:ascii="Avenir Book" w:hAnsi="Avenir Book"/>
         </w:rPr>
-        <w:t>entregado y pagado, entregado a repartidor sin ser pagado y entregado pero a crédito</w:t>
+        <w:t xml:space="preserve">entregado y pagado, entregado a repartidor sin ser pagado y </w:t>
+      </w:r>
+      <w:proofErr w:type="gramStart"/>
+      <w:r>
+        <w:rPr>
+          <w:rFonts w:ascii="Avenir Book" w:hAnsi="Avenir Book"/>
+        </w:rPr>
+        <w:t>entregado</w:t>
+      </w:r>
+      <w:proofErr w:type="gramEnd"/>
+      <w:r>
+        <w:rPr>
+          <w:rFonts w:ascii="Avenir Book" w:hAnsi="Avenir Book"/>
+        </w:rPr>
+        <w:t xml:space="preserve"> pero a crédito</w:t>
       </w:r>
       <w:r>
         <w:rPr>
@@ -744,7 +770,21 @@
         <w:rPr>
           <w:rFonts w:ascii="Avenir Book" w:hAnsi="Avenir Book"/>
         </w:rPr>
-        <w:t xml:space="preserve">Botón para definir el proceso de solicitud del pedido especial (solamente impresión de ticket o proceso por </w:t>
+        <w:t xml:space="preserve">Botón para definir el proceso de solicitud del pedido especial (solamente impresión de </w:t>
+      </w:r>
+      <w:proofErr w:type="gramStart"/>
+      <w:r>
+        <w:rPr>
+          <w:rFonts w:ascii="Avenir Book" w:hAnsi="Avenir Book"/>
+        </w:rPr>
+        <w:t>ticket</w:t>
+      </w:r>
+      <w:proofErr w:type="gramEnd"/>
+      <w:r>
+        <w:rPr>
+          <w:rFonts w:ascii="Avenir Book" w:hAnsi="Avenir Book"/>
+        </w:rPr>
+        <w:t xml:space="preserve"> o proceso por </w:t>
       </w:r>
       <w:proofErr w:type="spellStart"/>
       <w:r>
@@ -826,8 +866,16 @@
         <w:rPr>
           <w:rFonts w:ascii="Avenir Book" w:hAnsi="Avenir Book"/>
         </w:rPr>
-        <w:t xml:space="preserve"> del cliente. Si se pasó el monto máximo, mostrar una notificación de que se ha excedido el crédito, continuar con la compra e imprimir esa notificación en el ticket</w:t>
-      </w:r>
+        <w:t xml:space="preserve"> del cliente. Si se pasó el monto máximo, mostrar una notificación de que se ha excedido el crédito, continuar con la compra e imprimir esa notificación en el </w:t>
+      </w:r>
+      <w:proofErr w:type="gramStart"/>
+      <w:r>
+        <w:rPr>
+          <w:rFonts w:ascii="Avenir Book" w:hAnsi="Avenir Book"/>
+        </w:rPr>
+        <w:t>ticket</w:t>
+      </w:r>
+      <w:proofErr w:type="gramEnd"/>
       <w:r>
         <w:rPr>
           <w:rFonts w:ascii="Avenir Book" w:hAnsi="Avenir Book"/>
@@ -956,13 +1004,21 @@
           <w:rFonts w:ascii="Avenir Book" w:hAnsi="Avenir Book"/>
           <w:color w:val="FF0000"/>
         </w:rPr>
-        <w:t>la edición del pedido cuando se encuentre surtido (en resguardo)</w:t>
-      </w:r>
+        <w:t>la edición del pedido cuando se encuentre surtido (en resguardo</w:t>
+      </w:r>
+      <w:proofErr w:type="gramStart"/>
       <w:r>
         <w:rPr>
           <w:rFonts w:ascii="Avenir Book" w:hAnsi="Avenir Book"/>
           <w:color w:val="FF0000"/>
         </w:rPr>
+        <w:t>)</w:t>
+      </w:r>
+      <w:r>
+        <w:rPr>
+          <w:rFonts w:ascii="Avenir Book" w:hAnsi="Avenir Book"/>
+          <w:color w:val="FF0000"/>
+        </w:rPr>
         <w:t>?</w:t>
       </w:r>
       <w:r>
@@ -970,7 +1026,31 @@
           <w:rFonts w:ascii="Avenir Book" w:hAnsi="Avenir Book"/>
           <w:color w:val="FF0000"/>
         </w:rPr>
-        <w:t>. Eliminar no hay problema pero en agregar sí.</w:t>
+        <w:t>.</w:t>
+      </w:r>
+      <w:proofErr w:type="gramEnd"/>
+      <w:r>
+        <w:rPr>
+          <w:rFonts w:ascii="Avenir Book" w:hAnsi="Avenir Book"/>
+          <w:color w:val="FF0000"/>
+        </w:rPr>
+        <w:t xml:space="preserve"> Eliminar no hay </w:t>
+      </w:r>
+      <w:proofErr w:type="gramStart"/>
+      <w:r>
+        <w:rPr>
+          <w:rFonts w:ascii="Avenir Book" w:hAnsi="Avenir Book"/>
+          <w:color w:val="FF0000"/>
+        </w:rPr>
+        <w:t>problema</w:t>
+      </w:r>
+      <w:proofErr w:type="gramEnd"/>
+      <w:r>
+        <w:rPr>
+          <w:rFonts w:ascii="Avenir Book" w:hAnsi="Avenir Book"/>
+          <w:color w:val="FF0000"/>
+        </w:rPr>
+        <w:t xml:space="preserve"> pero en agregar sí.</w:t>
       </w:r>
     </w:p>
     <w:p>
@@ -990,7 +1070,23 @@
           <w:color w:val="FF0000"/>
         </w:rPr>
         <w:lastRenderedPageBreak/>
-        <w:t>R= Que se imprima un ticket de complementos o imprimir un nuevo ticket pero marcando el producto seleccionado</w:t>
+        <w:t xml:space="preserve">R= Que se imprima un ticket de complementos o imprimir un nuevo </w:t>
+      </w:r>
+      <w:proofErr w:type="gramStart"/>
+      <w:r>
+        <w:rPr>
+          <w:rFonts w:ascii="Avenir Book" w:hAnsi="Avenir Book"/>
+          <w:color w:val="FF0000"/>
+        </w:rPr>
+        <w:t>ticket</w:t>
+      </w:r>
+      <w:proofErr w:type="gramEnd"/>
+      <w:r>
+        <w:rPr>
+          <w:rFonts w:ascii="Avenir Book" w:hAnsi="Avenir Book"/>
+          <w:color w:val="FF0000"/>
+        </w:rPr>
+        <w:t xml:space="preserve"> pero marcando el producto seleccionado</w:t>
       </w:r>
     </w:p>
     <w:p>
@@ -1041,7 +1137,23 @@
           <w:rFonts w:ascii="Avenir Book" w:hAnsi="Avenir Book"/>
           <w:color w:val="FF0000"/>
         </w:rPr>
-        <w:t xml:space="preserve"> solo deben de llegar  los productos agregados</w:t>
+        <w:t xml:space="preserve"> solo deben de </w:t>
+      </w:r>
+      <w:proofErr w:type="gramStart"/>
+      <w:r>
+        <w:rPr>
+          <w:rFonts w:ascii="Avenir Book" w:hAnsi="Avenir Book"/>
+          <w:color w:val="FF0000"/>
+        </w:rPr>
+        <w:t>llegar  los</w:t>
+      </w:r>
+      <w:proofErr w:type="gramEnd"/>
+      <w:r>
+        <w:rPr>
+          <w:rFonts w:ascii="Avenir Book" w:hAnsi="Avenir Book"/>
+          <w:color w:val="FF0000"/>
+        </w:rPr>
+        <w:t xml:space="preserve"> productos agregados</w:t>
       </w:r>
     </w:p>
     <w:p>
@@ -1101,13 +1213,27 @@
         <w:rPr>
           <w:rFonts w:ascii="Avenir Book" w:hAnsi="Avenir Book"/>
         </w:rPr>
-        <w:t>: folio</w:t>
-      </w:r>
-      <w:r>
-        <w:rPr>
-          <w:rFonts w:ascii="Avenir Book" w:hAnsi="Avenir Book"/>
-        </w:rPr>
-        <w:t xml:space="preserve"> , clientes , usuario, estatus</w:t>
+        <w:t xml:space="preserve">: </w:t>
+      </w:r>
+      <w:proofErr w:type="gramStart"/>
+      <w:r>
+        <w:rPr>
+          <w:rFonts w:ascii="Avenir Book" w:hAnsi="Avenir Book"/>
+        </w:rPr>
+        <w:t>folio</w:t>
+      </w:r>
+      <w:r>
+        <w:rPr>
+          <w:rFonts w:ascii="Avenir Book" w:hAnsi="Avenir Book"/>
+        </w:rPr>
+        <w:t xml:space="preserve"> ,</w:t>
+      </w:r>
+      <w:proofErr w:type="gramEnd"/>
+      <w:r>
+        <w:rPr>
+          <w:rFonts w:ascii="Avenir Book" w:hAnsi="Avenir Book"/>
+        </w:rPr>
+        <w:t xml:space="preserve"> clientes , usuario, estatus</w:t>
       </w:r>
       <w:r>
         <w:rPr>
@@ -1131,8 +1257,16 @@
         <w:rPr>
           <w:rFonts w:ascii="Avenir Book" w:hAnsi="Avenir Book"/>
         </w:rPr>
-        <w:t>Imprimir ticket</w:t>
-      </w:r>
+        <w:t xml:space="preserve">Imprimir </w:t>
+      </w:r>
+      <w:proofErr w:type="gramStart"/>
+      <w:r>
+        <w:rPr>
+          <w:rFonts w:ascii="Avenir Book" w:hAnsi="Avenir Book"/>
+        </w:rPr>
+        <w:t>ticket</w:t>
+      </w:r>
+      <w:proofErr w:type="gramEnd"/>
       <w:r>
         <w:rPr>
           <w:rFonts w:ascii="Avenir Book" w:hAnsi="Avenir Book"/>
@@ -1161,7 +1295,21 @@
         <w:rPr>
           <w:rFonts w:ascii="Avenir Book" w:hAnsi="Avenir Book"/>
         </w:rPr>
-        <w:t>Imprimir un ticket para el encargado y otros para pegarlo en los productos del pedido.</w:t>
+        <w:t xml:space="preserve">Imprimir un </w:t>
+      </w:r>
+      <w:proofErr w:type="gramStart"/>
+      <w:r>
+        <w:rPr>
+          <w:rFonts w:ascii="Avenir Book" w:hAnsi="Avenir Book"/>
+        </w:rPr>
+        <w:t>ticket</w:t>
+      </w:r>
+      <w:proofErr w:type="gramEnd"/>
+      <w:r>
+        <w:rPr>
+          <w:rFonts w:ascii="Avenir Book" w:hAnsi="Avenir Book"/>
+        </w:rPr>
+        <w:t xml:space="preserve"> para el encargado y otros para pegarlo en los productos del pedido.</w:t>
       </w:r>
     </w:p>
     <w:p>
@@ -1179,7 +1327,21 @@
         <w:rPr>
           <w:rFonts w:ascii="Avenir Book" w:hAnsi="Avenir Book"/>
         </w:rPr>
-        <w:t>Los tickets de almacenes involucrados solamente mostrar la cantidad y nombre del producto.</w:t>
+        <w:t xml:space="preserve">Los </w:t>
+      </w:r>
+      <w:proofErr w:type="gramStart"/>
+      <w:r>
+        <w:rPr>
+          <w:rFonts w:ascii="Avenir Book" w:hAnsi="Avenir Book"/>
+        </w:rPr>
+        <w:t>tickets</w:t>
+      </w:r>
+      <w:proofErr w:type="gramEnd"/>
+      <w:r>
+        <w:rPr>
+          <w:rFonts w:ascii="Avenir Book" w:hAnsi="Avenir Book"/>
+        </w:rPr>
+        <w:t xml:space="preserve"> de almacenes involucrados solamente mostrar la cantidad y nombre del producto.</w:t>
       </w:r>
     </w:p>
     <w:p>
@@ -1197,7 +1359,21 @@
         <w:rPr>
           <w:rFonts w:ascii="Avenir Book" w:hAnsi="Avenir Book"/>
         </w:rPr>
-        <w:t>Botón con opción de reimpresión de tickets.</w:t>
+        <w:t xml:space="preserve">Botón con opción de reimpresión de </w:t>
+      </w:r>
+      <w:proofErr w:type="gramStart"/>
+      <w:r>
+        <w:rPr>
+          <w:rFonts w:ascii="Avenir Book" w:hAnsi="Avenir Book"/>
+        </w:rPr>
+        <w:t>tickets</w:t>
+      </w:r>
+      <w:proofErr w:type="gramEnd"/>
+      <w:r>
+        <w:rPr>
+          <w:rFonts w:ascii="Avenir Book" w:hAnsi="Avenir Book"/>
+        </w:rPr>
+        <w:t>.</w:t>
       </w:r>
     </w:p>
     <w:p>
@@ -1215,7 +1391,21 @@
         <w:rPr>
           <w:rFonts w:ascii="Avenir Book" w:hAnsi="Avenir Book"/>
         </w:rPr>
-        <w:t>En el ticket del cliente, generar un código de barras para escanearlo y mostrar la información del ticket.</w:t>
+        <w:t xml:space="preserve">En el </w:t>
+      </w:r>
+      <w:proofErr w:type="gramStart"/>
+      <w:r>
+        <w:rPr>
+          <w:rFonts w:ascii="Avenir Book" w:hAnsi="Avenir Book"/>
+        </w:rPr>
+        <w:t>ticket</w:t>
+      </w:r>
+      <w:proofErr w:type="gramEnd"/>
+      <w:r>
+        <w:rPr>
+          <w:rFonts w:ascii="Avenir Book" w:hAnsi="Avenir Book"/>
+        </w:rPr>
+        <w:t xml:space="preserve"> del cliente, generar un código de barras para escanearlo y mostrar la información del ticket.</w:t>
       </w:r>
     </w:p>
     <w:p>
@@ -1264,7 +1454,23 @@
           <w:rFonts w:ascii="Avenir Book" w:hAnsi="Avenir Book"/>
           <w:color w:val="FF0000"/>
         </w:rPr>
-        <w:t>Devoluciones pues la mercancía asignarle la posición de en resguardo para después mover con la HH a cualquier almacén , Para complementos se genera una nuevo proceso de pedido especial pero con contraseña de supervisor para asignar precio de mayoreo o de los rangos</w:t>
+        <w:t xml:space="preserve">Devoluciones pues la mercancía asignarle la posición de en resguardo para después mover con la HH a cualquier </w:t>
+      </w:r>
+      <w:proofErr w:type="gramStart"/>
+      <w:r>
+        <w:rPr>
+          <w:rFonts w:ascii="Avenir Book" w:hAnsi="Avenir Book"/>
+          <w:color w:val="FF0000"/>
+        </w:rPr>
+        <w:t>almacén ,</w:t>
+      </w:r>
+      <w:proofErr w:type="gramEnd"/>
+      <w:r>
+        <w:rPr>
+          <w:rFonts w:ascii="Avenir Book" w:hAnsi="Avenir Book"/>
+          <w:color w:val="FF0000"/>
+        </w:rPr>
+        <w:t xml:space="preserve"> Para complementos se genera una nuevo proceso de pedido especial pero con contraseña de supervisor para asignar precio de mayoreo o de los rangos</w:t>
       </w:r>
     </w:p>
     <w:p>
@@ -1282,13 +1488,27 @@
         <w:rPr>
           <w:rFonts w:ascii="Avenir Book" w:hAnsi="Avenir Book"/>
         </w:rPr>
-        <w:t>Generar notificación hacia la aplicación móvil de los encargados de almacén donde se haya solicitado al menos un producto</w:t>
-      </w:r>
-      <w:r>
-        <w:rPr>
-          <w:rFonts w:ascii="Avenir Book" w:hAnsi="Avenir Book"/>
-        </w:rPr>
-        <w:t>(HH)</w:t>
+        <w:t xml:space="preserve">Generar notificación hacia la aplicación móvil de los encargados de almacén donde se haya solicitado al menos un </w:t>
+      </w:r>
+      <w:proofErr w:type="gramStart"/>
+      <w:r>
+        <w:rPr>
+          <w:rFonts w:ascii="Avenir Book" w:hAnsi="Avenir Book"/>
+        </w:rPr>
+        <w:t>producto</w:t>
+      </w:r>
+      <w:r>
+        <w:rPr>
+          <w:rFonts w:ascii="Avenir Book" w:hAnsi="Avenir Book"/>
+        </w:rPr>
+        <w:t>(</w:t>
+      </w:r>
+      <w:proofErr w:type="gramEnd"/>
+      <w:r>
+        <w:rPr>
+          <w:rFonts w:ascii="Avenir Book" w:hAnsi="Avenir Book"/>
+        </w:rPr>
+        <w:t>HH)</w:t>
       </w:r>
       <w:r>
         <w:rPr>
@@ -1318,13 +1538,27 @@
         <w:rPr>
           <w:rFonts w:ascii="Avenir Book" w:hAnsi="Avenir Book"/>
         </w:rPr>
-        <w:t xml:space="preserve"> por cada almacén involucrado en el pedido especial</w:t>
-      </w:r>
-      <w:r>
-        <w:rPr>
-          <w:rFonts w:ascii="Avenir Book" w:hAnsi="Avenir Book"/>
-        </w:rPr>
-        <w:t>(HH)</w:t>
+        <w:t xml:space="preserve"> por cada almacén involucrado en el pedido </w:t>
+      </w:r>
+      <w:proofErr w:type="gramStart"/>
+      <w:r>
+        <w:rPr>
+          <w:rFonts w:ascii="Avenir Book" w:hAnsi="Avenir Book"/>
+        </w:rPr>
+        <w:t>especial</w:t>
+      </w:r>
+      <w:r>
+        <w:rPr>
+          <w:rFonts w:ascii="Avenir Book" w:hAnsi="Avenir Book"/>
+        </w:rPr>
+        <w:t>(</w:t>
+      </w:r>
+      <w:proofErr w:type="gramEnd"/>
+      <w:r>
+        <w:rPr>
+          <w:rFonts w:ascii="Avenir Book" w:hAnsi="Avenir Book"/>
+        </w:rPr>
+        <w:t>HH)</w:t>
       </w:r>
       <w:r>
         <w:rPr>
@@ -1378,13 +1612,27 @@
         <w:rPr>
           <w:rFonts w:ascii="Avenir Book" w:hAnsi="Avenir Book"/>
         </w:rPr>
-        <w:t>En el reporte de cierre diario mostrar las ventas por almacén involucrado.</w:t>
-      </w:r>
-      <w:r>
-        <w:rPr>
-          <w:rFonts w:ascii="Avenir Book" w:hAnsi="Avenir Book"/>
-        </w:rPr>
-        <w:t>(columnas definidas en mockup</w:t>
+        <w:t xml:space="preserve">En el reporte de cierre diario mostrar las ventas por almacén </w:t>
+      </w:r>
+      <w:proofErr w:type="gramStart"/>
+      <w:r>
+        <w:rPr>
+          <w:rFonts w:ascii="Avenir Book" w:hAnsi="Avenir Book"/>
+        </w:rPr>
+        <w:t>involucrado.</w:t>
+      </w:r>
+      <w:r>
+        <w:rPr>
+          <w:rFonts w:ascii="Avenir Book" w:hAnsi="Avenir Book"/>
+        </w:rPr>
+        <w:t>(</w:t>
+      </w:r>
+      <w:proofErr w:type="gramEnd"/>
+      <w:r>
+        <w:rPr>
+          <w:rFonts w:ascii="Avenir Book" w:hAnsi="Avenir Book"/>
+        </w:rPr>
+        <w:t>columnas definidas en mockup</w:t>
       </w:r>
       <w:r>
         <w:rPr>
@@ -1768,6 +2016,7 @@
           <w:rFonts w:ascii="Avenir Book" w:hAnsi="Avenir Book"/>
         </w:rPr>
       </w:pPr>
+      <w:proofErr w:type="gramStart"/>
       <w:r>
         <w:rPr>
           <w:rFonts w:ascii="Avenir Book" w:hAnsi="Avenir Book"/>
@@ -1784,7 +2033,14 @@
         <w:rPr>
           <w:rFonts w:ascii="Avenir Book" w:hAnsi="Avenir Book"/>
         </w:rPr>
-        <w:t xml:space="preserve"> pedidos especiales: </w:t>
+        <w:t xml:space="preserve"> pedidos</w:t>
+      </w:r>
+      <w:proofErr w:type="gramEnd"/>
+      <w:r>
+        <w:rPr>
+          <w:rFonts w:ascii="Avenir Book" w:hAnsi="Avenir Book"/>
+        </w:rPr>
+        <w:t xml:space="preserve"> especiales: </w:t>
       </w:r>
       <w:r>
         <w:rPr>
@@ -2259,6 +2515,7 @@
         </w:rPr>
         <w:t xml:space="preserve"> de </w:t>
       </w:r>
+      <w:proofErr w:type="gramStart"/>
       <w:r>
         <w:rPr>
           <w:rFonts w:ascii="Avenir Book" w:eastAsia="Times New Roman" w:hAnsi="Avenir Book" w:cs="Times New Roman"/>
@@ -2267,6 +2524,7 @@
         </w:rPr>
         <w:t>Junio</w:t>
       </w:r>
+      <w:proofErr w:type="gramEnd"/>
       <w:r>
         <w:rPr>
           <w:rFonts w:ascii="Avenir Book" w:eastAsia="Times New Roman" w:hAnsi="Avenir Book" w:cs="Times New Roman"/>

</xml_diff>